<commit_message>
recorded part 1 demo
</commit_message>
<xml_diff>
--- a/lab01/Lab1Report_FerrellShane.docx
+++ b/lab01/Lab1Report_FerrellShane.docx
@@ -116,15 +116,56 @@
           <w:sz w:val="24"/>
           <w:szCs w:val="24"/>
         </w:rPr>
-        <w:t xml:space="preserve"> demo recording can be found</w:t>
-      </w:r>
-      <w:r>
-        <w:rPr>
-          <w:rFonts w:ascii="Georgia" w:hAnsi="Georgia"/>
-          <w:sz w:val="24"/>
-          <w:szCs w:val="24"/>
-        </w:rPr>
-        <w:t xml:space="preserve"> here: </w:t>
+        <w:t xml:space="preserve"> demo recording</w:t>
+      </w:r>
+      <w:r>
+        <w:rPr>
+          <w:rFonts w:ascii="Georgia" w:hAnsi="Georgia"/>
+          <w:sz w:val="24"/>
+          <w:szCs w:val="24"/>
+        </w:rPr>
+        <w:t>s</w:t>
+      </w:r>
+      <w:r>
+        <w:rPr>
+          <w:rFonts w:ascii="Georgia" w:hAnsi="Georgia"/>
+          <w:sz w:val="24"/>
+          <w:szCs w:val="24"/>
+        </w:rPr>
+        <w:t xml:space="preserve"> can be found</w:t>
+      </w:r>
+      <w:r>
+        <w:rPr>
+          <w:rFonts w:ascii="Georgia" w:hAnsi="Georgia"/>
+          <w:sz w:val="24"/>
+          <w:szCs w:val="24"/>
+        </w:rPr>
+        <w:t xml:space="preserve"> here:</w:t>
+      </w:r>
+    </w:p>
+    <w:p>
+      <w:pPr>
+        <w:rPr>
+          <w:rFonts w:ascii="Georgia" w:hAnsi="Georgia"/>
+          <w:sz w:val="24"/>
+          <w:szCs w:val="24"/>
+        </w:rPr>
+      </w:pPr>
+      <w:r>
+        <w:rPr>
+          <w:rFonts w:ascii="Georgia" w:hAnsi="Georgia"/>
+          <w:sz w:val="24"/>
+          <w:szCs w:val="24"/>
+        </w:rPr>
+        <w:t>Part 1</w:t>
+      </w:r>
+      <w:r>
+        <w:rPr>
+          <w:rFonts w:ascii="Georgia" w:hAnsi="Georgia"/>
+          <w:sz w:val="24"/>
+          <w:szCs w:val="24"/>
+        </w:rPr>
+        <w:t xml:space="preserve"> </w:t>
       </w:r>
       <w:hyperlink r:id="rId5" w:history="1">
         <w:r>
@@ -134,37 +175,68 @@
             <w:sz w:val="24"/>
             <w:szCs w:val="24"/>
           </w:rPr>
-          <w:t>[insert</w:t>
+          <w:t>https://youtu.be/EyCE</w:t>
+        </w:r>
+        <w:r>
+          <w:rPr>
+            <w:rStyle w:val="Hyperlink"/>
+            <w:rFonts w:ascii="Georgia" w:hAnsi="Georgia"/>
+            <w:sz w:val="24"/>
+            <w:szCs w:val="24"/>
+          </w:rPr>
+          <w:t>k</w:t>
+        </w:r>
+        <w:r>
+          <w:rPr>
+            <w:rStyle w:val="Hyperlink"/>
+            <w:rFonts w:ascii="Georgia" w:hAnsi="Georgia"/>
+            <w:sz w:val="24"/>
+            <w:szCs w:val="24"/>
+          </w:rPr>
+          <w:t>O0lNiU</w:t>
         </w:r>
       </w:hyperlink>
       <w:r>
         <w:rPr>
-          <w:rStyle w:val="Hyperlink"/>
           <w:rFonts w:ascii="Georgia" w:hAnsi="Georgia"/>
           <w:sz w:val="24"/>
           <w:szCs w:val="24"/>
         </w:rPr>
         <w:t xml:space="preserve"> </w:t>
       </w:r>
-      <w:proofErr w:type="spellStart"/>
-      <w:r>
-        <w:rPr>
-          <w:rStyle w:val="Hyperlink"/>
-          <w:rFonts w:ascii="Georgia" w:hAnsi="Georgia"/>
-          <w:sz w:val="24"/>
-          <w:szCs w:val="24"/>
-        </w:rPr>
-        <w:t>youtube</w:t>
-      </w:r>
-      <w:proofErr w:type="spellEnd"/>
-      <w:r>
-        <w:rPr>
-          <w:rStyle w:val="Hyperlink"/>
-          <w:rFonts w:ascii="Georgia" w:hAnsi="Georgia"/>
-          <w:sz w:val="24"/>
-          <w:szCs w:val="24"/>
-        </w:rPr>
-        <w:t xml:space="preserve"> link]</w:t>
+    </w:p>
+    <w:p>
+      <w:pPr>
+        <w:rPr>
+          <w:rFonts w:ascii="Georgia" w:hAnsi="Georgia"/>
+          <w:sz w:val="24"/>
+          <w:szCs w:val="24"/>
+        </w:rPr>
+      </w:pPr>
+      <w:r>
+        <w:rPr>
+          <w:rFonts w:ascii="Georgia" w:hAnsi="Georgia"/>
+          <w:sz w:val="24"/>
+          <w:szCs w:val="24"/>
+        </w:rPr>
+        <w:t xml:space="preserve">Part 2 </w:t>
+      </w:r>
+    </w:p>
+    <w:p>
+      <w:pPr>
+        <w:rPr>
+          <w:rFonts w:ascii="Georgia" w:hAnsi="Georgia"/>
+          <w:sz w:val="24"/>
+          <w:szCs w:val="24"/>
+        </w:rPr>
+      </w:pPr>
+      <w:r>
+        <w:rPr>
+          <w:rFonts w:ascii="Georgia" w:hAnsi="Georgia"/>
+          <w:sz w:val="24"/>
+          <w:szCs w:val="24"/>
+        </w:rPr>
+        <w:t xml:space="preserve">Part 3 </w:t>
       </w:r>
     </w:p>
     <w:p>
@@ -350,9 +422,9 @@
           <w:szCs w:val="24"/>
         </w:rPr>
         <w:drawing>
-          <wp:inline distT="0" distB="0" distL="0" distR="0" wp14:anchorId="08059484" wp14:editId="4B346AA2">
-            <wp:extent cx="4795516" cy="3190875"/>
-            <wp:effectExtent l="0" t="0" r="5715" b="0"/>
+          <wp:inline distT="0" distB="0" distL="0" distR="0" wp14:anchorId="08059484" wp14:editId="49BBFAC0">
+            <wp:extent cx="4039063" cy="2687541"/>
+            <wp:effectExtent l="0" t="0" r="0" b="0"/>
             <wp:docPr id="1773298596" name="Picture 1"/>
             <wp:cNvGraphicFramePr>
               <a:graphicFrameLocks xmlns:a="http://schemas.openxmlformats.org/drawingml/2006/main" noChangeAspect="1"/>
@@ -380,7 +452,7 @@
                   <pic:spPr bwMode="auto">
                     <a:xfrm>
                       <a:off x="0" y="0"/>
-                      <a:ext cx="4802944" cy="3195817"/>
+                      <a:ext cx="4078750" cy="2713948"/>
                     </a:xfrm>
                     <a:prstGeom prst="rect">
                       <a:avLst/>
@@ -572,6 +644,7 @@
       <w:r>
         <w:rPr>
           <w:rFonts w:ascii="Georgia" w:hAnsi="Georgia"/>
+          <w:noProof/>
           <w:sz w:val="24"/>
           <w:szCs w:val="24"/>
         </w:rPr>
@@ -788,71 +861,7 @@
           <w:szCs w:val="24"/>
         </w:rPr>
         <w:lastRenderedPageBreak/>
-        <w:t xml:space="preserve">Details of the ICMP for the </w:t>
-      </w:r>
-      <w:r>
-        <w:rPr>
-          <w:rFonts w:ascii="Georgia" w:hAnsi="Georgia"/>
-          <w:sz w:val="24"/>
-          <w:szCs w:val="24"/>
-        </w:rPr>
-        <w:t>reply</w:t>
-      </w:r>
-      <w:r>
-        <w:rPr>
-          <w:rFonts w:ascii="Georgia" w:hAnsi="Georgia"/>
-          <w:sz w:val="24"/>
-          <w:szCs w:val="24"/>
-        </w:rPr>
-        <w:t xml:space="preserve"> packet are shown in Figure </w:t>
-      </w:r>
-      <w:r>
-        <w:rPr>
-          <w:rFonts w:ascii="Georgia" w:hAnsi="Georgia"/>
-          <w:sz w:val="24"/>
-          <w:szCs w:val="24"/>
-        </w:rPr>
-        <w:t>5</w:t>
-      </w:r>
-      <w:r>
-        <w:rPr>
-          <w:rFonts w:ascii="Georgia" w:hAnsi="Georgia"/>
-          <w:sz w:val="24"/>
-          <w:szCs w:val="24"/>
-        </w:rPr>
-        <w:t xml:space="preserve">. The ICMP type is </w:t>
-      </w:r>
-      <w:r>
-        <w:rPr>
-          <w:rFonts w:ascii="Georgia" w:hAnsi="Georgia"/>
-          <w:sz w:val="24"/>
-          <w:szCs w:val="24"/>
-        </w:rPr>
-        <w:t>0</w:t>
-      </w:r>
-      <w:r>
-        <w:rPr>
-          <w:rFonts w:ascii="Georgia" w:hAnsi="Georgia"/>
-          <w:sz w:val="24"/>
-          <w:szCs w:val="24"/>
-        </w:rPr>
-        <w:t xml:space="preserve"> (Echo (ping) </w:t>
-      </w:r>
-      <w:r>
-        <w:rPr>
-          <w:rFonts w:ascii="Georgia" w:hAnsi="Georgia"/>
-          <w:sz w:val="24"/>
-          <w:szCs w:val="24"/>
-        </w:rPr>
-        <w:t>reply</w:t>
-      </w:r>
-      <w:r>
-        <w:rPr>
-          <w:rFonts w:ascii="Georgia" w:hAnsi="Georgia"/>
-          <w:sz w:val="24"/>
-          <w:szCs w:val="24"/>
-        </w:rPr>
-        <w:t>) and the code number is 0. The packet also contains a checksum, two identifiers, and two sequence numbers which are represented by two bytes each.</w:t>
+        <w:t>Details of the ICMP for the reply packet are shown in Figure 5. The ICMP type is 0 (Echo (ping) reply) and the code number is 0. The packet also contains a checksum, two identifiers, and two sequence numbers which are represented by two bytes each.</w:t>
       </w:r>
     </w:p>
     <w:p>
@@ -951,9 +960,11 @@
           <w:sz w:val="24"/>
           <w:szCs w:val="24"/>
         </w:rPr>
-        <w:t xml:space="preserve">Part </w:t>
-      </w:r>
-      <w:r>
+        <w:t>Part 2: ICMP and Traceroute</w:t>
+      </w:r>
+    </w:p>
+    <w:p>
+      <w:pPr>
         <w:rPr>
           <w:rFonts w:ascii="Georgia" w:hAnsi="Georgia"/>
           <w:b/>
@@ -961,8 +972,7 @@
           <w:sz w:val="24"/>
           <w:szCs w:val="24"/>
         </w:rPr>
-        <w:t>2</w:t>
-      </w:r>
+      </w:pPr>
       <w:r>
         <w:rPr>
           <w:rFonts w:ascii="Georgia" w:hAnsi="Georgia"/>
@@ -971,68 +981,7 @@
           <w:sz w:val="24"/>
           <w:szCs w:val="24"/>
         </w:rPr>
-        <w:t xml:space="preserve">: ICMP and </w:t>
-      </w:r>
-      <w:r>
-        <w:rPr>
-          <w:rFonts w:ascii="Georgia" w:hAnsi="Georgia"/>
-          <w:b/>
-          <w:bCs/>
-          <w:sz w:val="24"/>
-          <w:szCs w:val="24"/>
-        </w:rPr>
-        <w:t>Traceroute</w:t>
-      </w:r>
-    </w:p>
-    <w:p>
-      <w:pPr>
-        <w:rPr>
-          <w:rFonts w:ascii="Georgia" w:hAnsi="Georgia"/>
-          <w:b/>
-          <w:bCs/>
-          <w:sz w:val="24"/>
-          <w:szCs w:val="24"/>
-        </w:rPr>
-      </w:pPr>
-      <w:r>
-        <w:rPr>
-          <w:rFonts w:ascii="Georgia" w:hAnsi="Georgia"/>
-          <w:b/>
-          <w:bCs/>
-          <w:sz w:val="24"/>
-          <w:szCs w:val="24"/>
-        </w:rPr>
-        <w:t xml:space="preserve">Part </w:t>
-      </w:r>
-      <w:r>
-        <w:rPr>
-          <w:rFonts w:ascii="Georgia" w:hAnsi="Georgia"/>
-          <w:b/>
-          <w:bCs/>
-          <w:sz w:val="24"/>
-          <w:szCs w:val="24"/>
-        </w:rPr>
-        <w:t>3</w:t>
-      </w:r>
-      <w:r>
-        <w:rPr>
-          <w:rFonts w:ascii="Georgia" w:hAnsi="Georgia"/>
-          <w:b/>
-          <w:bCs/>
-          <w:sz w:val="24"/>
-          <w:szCs w:val="24"/>
-        </w:rPr>
-        <w:t>: ICMP and Traceroute</w:t>
-      </w:r>
-      <w:r>
-        <w:rPr>
-          <w:rFonts w:ascii="Georgia" w:hAnsi="Georgia"/>
-          <w:b/>
-          <w:bCs/>
-          <w:sz w:val="24"/>
-          <w:szCs w:val="24"/>
-        </w:rPr>
-        <w:t xml:space="preserve"> using </w:t>
+        <w:t xml:space="preserve">Part 3: ICMP and Traceroute using </w:t>
       </w:r>
       <w:proofErr w:type="spellStart"/>
       <w:proofErr w:type="gramStart"/>
@@ -1649,6 +1598,18 @@
       <w:shd w:val="clear" w:color="auto" w:fill="E1DFDD"/>
     </w:rPr>
   </w:style>
+  <w:style w:type="character" w:styleId="FollowedHyperlink">
+    <w:name w:val="FollowedHyperlink"/>
+    <w:basedOn w:val="DefaultParagraphFont"/>
+    <w:uiPriority w:val="99"/>
+    <w:semiHidden/>
+    <w:unhideWhenUsed/>
+    <w:rsid w:val="000434EE"/>
+    <w:rPr>
+      <w:color w:val="954F72" w:themeColor="followedHyperlink"/>
+      <w:u w:val="single"/>
+    </w:rPr>
+  </w:style>
 </w:styles>
 </file>
 

</xml_diff>